<commit_message>
entrega final etapa 7 e 9 do PI
</commit_message>
<xml_diff>
--- a/Plano de testes.docx
+++ b/Plano de testes.docx
@@ -129,6 +129,8 @@
         <w:spacing w:line="360" w:lineRule="auto"/>
         <w:rPr>
           <w:rFonts w:ascii="Arial" w:hAnsi="Arial" w:cs="Arial"/>
+          <w:b/>
+          <w:bCs/>
           <w:sz w:val="24"/>
           <w:szCs w:val="24"/>
         </w:rPr>
@@ -1299,7 +1301,23 @@
                 <w:sz w:val="24"/>
                 <w:szCs w:val="24"/>
               </w:rPr>
-              <w:t xml:space="preserve"> Paciente cadastrado com sucesso.</w:t>
+              <w:t xml:space="preserve"> </w:t>
+            </w:r>
+            <w:r>
+              <w:rPr>
+                <w:rFonts w:ascii="Arial" w:hAnsi="Arial" w:cs="Arial"/>
+                <w:sz w:val="24"/>
+                <w:szCs w:val="24"/>
+              </w:rPr>
+              <w:t>Cliente</w:t>
+            </w:r>
+            <w:r>
+              <w:rPr>
+                <w:rFonts w:ascii="Arial" w:hAnsi="Arial" w:cs="Arial"/>
+                <w:sz w:val="24"/>
+                <w:szCs w:val="24"/>
+              </w:rPr>
+              <w:t xml:space="preserve"> cadastrado com sucesso.</w:t>
             </w:r>
           </w:p>
           <w:p>
@@ -1321,6 +1339,31 @@
               </w:rPr>
               <w:t>Pós condições de execução:</w:t>
             </w:r>
+            <w:r>
+              <w:rPr>
+                <w:rFonts w:ascii="Arial" w:hAnsi="Arial" w:cs="Arial"/>
+                <w:b/>
+                <w:sz w:val="24"/>
+                <w:szCs w:val="24"/>
+              </w:rPr>
+              <w:t xml:space="preserve"> </w:t>
+            </w:r>
+            <w:r>
+              <w:rPr>
+                <w:rFonts w:ascii="Arial" w:hAnsi="Arial" w:cs="Arial"/>
+                <w:sz w:val="24"/>
+                <w:szCs w:val="24"/>
+              </w:rPr>
+              <w:t>Direcionou para a página liste de clientes atualizada</w:t>
+            </w:r>
+            <w:r>
+              <w:rPr>
+                <w:rFonts w:ascii="Arial" w:hAnsi="Arial" w:cs="Arial"/>
+                <w:sz w:val="24"/>
+                <w:szCs w:val="24"/>
+              </w:rPr>
+              <w:t>.</w:t>
+            </w:r>
           </w:p>
           <w:p>
             <w:pPr>
@@ -1348,6 +1391,14 @@
               </w:rPr>
               <w:t xml:space="preserve"> </w:t>
             </w:r>
+            <w:r>
+              <w:rPr>
+                <w:rFonts w:ascii="Arial" w:hAnsi="Arial" w:cs="Arial"/>
+                <w:sz w:val="24"/>
+                <w:szCs w:val="24"/>
+              </w:rPr>
+              <w:t>Aprovado.</w:t>
+            </w:r>
           </w:p>
           <w:p>
             <w:pPr>
@@ -1532,6 +1583,15 @@
                 <w:szCs w:val="24"/>
               </w:rPr>
               <w:t>Etapas de teste:</w:t>
+            </w:r>
+            <w:r>
+              <w:rPr>
+                <w:rFonts w:ascii="Arial" w:hAnsi="Arial" w:cs="Arial"/>
+                <w:b/>
+                <w:sz w:val="24"/>
+                <w:szCs w:val="24"/>
+              </w:rPr>
+              <w:t xml:space="preserve"> </w:t>
             </w:r>
           </w:p>
           <w:tbl>
@@ -1636,6 +1696,7 @@
                       <w:sz w:val="24"/>
                       <w:szCs w:val="24"/>
                     </w:rPr>
+                    <w:lastRenderedPageBreak/>
                     <w:t>1</w:t>
                   </w:r>
                 </w:p>
@@ -1726,7 +1787,6 @@
                       <w:sz w:val="24"/>
                       <w:szCs w:val="24"/>
                     </w:rPr>
-                    <w:lastRenderedPageBreak/>
                     <w:t>2</w:t>
                   </w:r>
                 </w:p>
@@ -1750,15 +1810,7 @@
                       <w:sz w:val="24"/>
                       <w:szCs w:val="24"/>
                     </w:rPr>
-                    <w:t>N</w:t>
-                  </w:r>
-                  <w:r>
-                    <w:rPr>
-                      <w:rFonts w:ascii="Arial" w:hAnsi="Arial" w:cs="Arial"/>
-                      <w:sz w:val="24"/>
-                      <w:szCs w:val="24"/>
-                    </w:rPr>
-                    <w:t>a página Lista de Clientes, clicar em “Cadastrar FV”</w:t>
+                    <w:t>Na página Lista de Clientes, clicar em “Cadastrar FV”</w:t>
                   </w:r>
                 </w:p>
               </w:tc>
@@ -2039,14 +2091,32 @@
               </w:rPr>
               <w:t>Pós condições de execução:</w:t>
             </w:r>
-          </w:p>
-          <w:p>
-            <w:pPr>
-              <w:spacing w:line="360" w:lineRule="auto"/>
-              <w:rPr>
-                <w:rFonts w:ascii="Arial" w:hAnsi="Arial" w:cs="Arial"/>
-                <w:sz w:val="24"/>
-                <w:szCs w:val="24"/>
+            <w:r>
+              <w:rPr>
+                <w:rFonts w:ascii="Arial" w:hAnsi="Arial" w:cs="Arial"/>
+                <w:b/>
+                <w:sz w:val="24"/>
+                <w:szCs w:val="24"/>
+              </w:rPr>
+              <w:t xml:space="preserve"> </w:t>
+            </w:r>
+            <w:r>
+              <w:rPr>
+                <w:rFonts w:ascii="Arial" w:hAnsi="Arial" w:cs="Arial"/>
+                <w:sz w:val="24"/>
+                <w:szCs w:val="24"/>
+              </w:rPr>
+              <w:t>Direcionou para a página liste de clientes atualizada.</w:t>
+            </w:r>
+          </w:p>
+          <w:p>
+            <w:pPr>
+              <w:spacing w:line="360" w:lineRule="auto"/>
+              <w:rPr>
+                <w:rFonts w:ascii="Arial" w:hAnsi="Arial" w:cs="Arial"/>
+                <w:sz w:val="24"/>
+                <w:szCs w:val="24"/>
+                <w:u w:val="single"/>
               </w:rPr>
             </w:pPr>
             <w:r>
@@ -2065,6 +2135,14 @@
                 <w:szCs w:val="24"/>
               </w:rPr>
               <w:t xml:space="preserve"> </w:t>
+            </w:r>
+            <w:r>
+              <w:rPr>
+                <w:rFonts w:ascii="Arial" w:hAnsi="Arial" w:cs="Arial"/>
+                <w:sz w:val="24"/>
+                <w:szCs w:val="24"/>
+              </w:rPr>
+              <w:t>Aprovado</w:t>
             </w:r>
           </w:p>
           <w:p>
@@ -2521,14 +2599,38 @@
               </w:rPr>
               <w:t>Pós condições de execução:</w:t>
             </w:r>
-          </w:p>
-          <w:p>
-            <w:pPr>
-              <w:spacing w:line="360" w:lineRule="auto"/>
-              <w:rPr>
-                <w:rFonts w:ascii="Arial" w:hAnsi="Arial" w:cs="Arial"/>
-                <w:sz w:val="24"/>
-                <w:szCs w:val="24"/>
+            <w:r>
+              <w:rPr>
+                <w:rFonts w:ascii="Arial" w:hAnsi="Arial" w:cs="Arial"/>
+                <w:b/>
+                <w:sz w:val="24"/>
+                <w:szCs w:val="24"/>
+              </w:rPr>
+              <w:t xml:space="preserve"> </w:t>
+            </w:r>
+            <w:r>
+              <w:rPr>
+                <w:rFonts w:ascii="Arial" w:hAnsi="Arial" w:cs="Arial"/>
+                <w:sz w:val="24"/>
+                <w:szCs w:val="24"/>
+              </w:rPr>
+              <w:t>Tela de Dados Cliente é apresentada</w:t>
+            </w:r>
+            <w:r>
+              <w:rPr>
+                <w:rFonts w:ascii="Arial" w:hAnsi="Arial" w:cs="Arial"/>
+                <w:b/>
+                <w:sz w:val="24"/>
+                <w:szCs w:val="24"/>
+              </w:rPr>
+              <w:t>.</w:t>
+            </w:r>
+          </w:p>
+          <w:p>
+            <w:pPr>
+              <w:spacing w:line="360" w:lineRule="auto"/>
+              <w:rPr>
+                <w:u w:val="single"/>
               </w:rPr>
             </w:pPr>
             <w:r>
@@ -2540,6 +2642,23 @@
               </w:rPr>
               <w:t>Estado:</w:t>
             </w:r>
+            <w:r>
+              <w:rPr>
+                <w:rFonts w:ascii="Arial" w:hAnsi="Arial" w:cs="Arial"/>
+                <w:b/>
+                <w:sz w:val="24"/>
+                <w:szCs w:val="24"/>
+              </w:rPr>
+              <w:t xml:space="preserve"> </w:t>
+            </w:r>
+            <w:r>
+              <w:rPr>
+                <w:rFonts w:ascii="Arial" w:hAnsi="Arial" w:cs="Arial"/>
+                <w:sz w:val="24"/>
+                <w:szCs w:val="24"/>
+              </w:rPr>
+              <w:t>Aprovado</w:t>
+            </w:r>
           </w:p>
           <w:p>
             <w:pPr>
@@ -2688,6 +2807,7 @@
                 <w:sz w:val="24"/>
                 <w:szCs w:val="24"/>
               </w:rPr>
+              <w:lastRenderedPageBreak/>
               <w:t>Valores de entrada:</w:t>
             </w:r>
             <w:r>
@@ -2844,7 +2964,6 @@
                       <w:sz w:val="24"/>
                       <w:szCs w:val="24"/>
                     </w:rPr>
-                    <w:lastRenderedPageBreak/>
                     <w:t>1</w:t>
                   </w:r>
                 </w:p>
@@ -3045,7 +3164,7 @@
                       <w:sz w:val="24"/>
                       <w:szCs w:val="24"/>
                     </w:rPr>
-                    <w:t>Clicar no botão cadastrar</w:t>
+                    <w:t>Alterar os dados desejados e clicar no botão “Alterar”</w:t>
                   </w:r>
                 </w:p>
               </w:tc>
@@ -3164,8 +3283,6 @@
               </w:rPr>
               <w:t>.</w:t>
             </w:r>
-            <w:bookmarkStart w:id="0" w:name="_GoBack"/>
-            <w:bookmarkEnd w:id="0"/>
           </w:p>
           <w:p>
             <w:pPr>
@@ -3186,14 +3303,72 @@
               </w:rPr>
               <w:t>Pós condições de execução:</w:t>
             </w:r>
-          </w:p>
-          <w:p>
-            <w:pPr>
-              <w:spacing w:line="360" w:lineRule="auto"/>
-              <w:rPr>
-                <w:rFonts w:ascii="Arial" w:hAnsi="Arial" w:cs="Arial"/>
-                <w:sz w:val="24"/>
-                <w:szCs w:val="24"/>
+            <w:r>
+              <w:rPr>
+                <w:rFonts w:ascii="Arial" w:hAnsi="Arial" w:cs="Arial"/>
+                <w:b/>
+                <w:sz w:val="24"/>
+                <w:szCs w:val="24"/>
+              </w:rPr>
+              <w:t xml:space="preserve"> </w:t>
+            </w:r>
+            <w:r>
+              <w:rPr>
+                <w:rFonts w:ascii="Arial" w:hAnsi="Arial" w:cs="Arial"/>
+                <w:sz w:val="24"/>
+                <w:szCs w:val="24"/>
+              </w:rPr>
+              <w:t>Os dados do cliente</w:t>
+            </w:r>
+            <w:r>
+              <w:rPr>
+                <w:rFonts w:ascii="Arial" w:hAnsi="Arial" w:cs="Arial"/>
+                <w:sz w:val="24"/>
+                <w:szCs w:val="24"/>
+              </w:rPr>
+              <w:t xml:space="preserve"> foram alterados no banco de dado</w:t>
+            </w:r>
+            <w:r>
+              <w:rPr>
+                <w:rFonts w:ascii="Arial" w:hAnsi="Arial" w:cs="Arial"/>
+                <w:sz w:val="24"/>
+                <w:szCs w:val="24"/>
+              </w:rPr>
+              <w:t>s</w:t>
+            </w:r>
+            <w:r>
+              <w:rPr>
+                <w:rFonts w:ascii="Arial" w:hAnsi="Arial" w:cs="Arial"/>
+                <w:sz w:val="24"/>
+                <w:szCs w:val="24"/>
+              </w:rPr>
+              <w:t xml:space="preserve"> e foi redirecionado para a página </w:t>
+            </w:r>
+            <w:r>
+              <w:rPr>
+                <w:rFonts w:ascii="Arial" w:hAnsi="Arial" w:cs="Arial"/>
+                <w:sz w:val="24"/>
+                <w:szCs w:val="24"/>
+              </w:rPr>
+              <w:t>“Lista de Clientes”</w:t>
+            </w:r>
+            <w:r>
+              <w:rPr>
+                <w:rFonts w:ascii="Arial" w:hAnsi="Arial" w:cs="Arial"/>
+                <w:sz w:val="24"/>
+                <w:szCs w:val="24"/>
+              </w:rPr>
+              <w:t xml:space="preserve"> atualizada.</w:t>
+            </w:r>
+          </w:p>
+          <w:p>
+            <w:pPr>
+              <w:spacing w:line="360" w:lineRule="auto"/>
+              <w:rPr>
+                <w:rFonts w:ascii="Arial" w:hAnsi="Arial" w:cs="Arial"/>
+                <w:sz w:val="24"/>
+                <w:szCs w:val="24"/>
+                <w:u w:val="single"/>
               </w:rPr>
             </w:pPr>
             <w:r>
@@ -3213,6 +3388,24 @@
               </w:rPr>
               <w:t xml:space="preserve"> </w:t>
             </w:r>
+            <w:r>
+              <w:rPr>
+                <w:rFonts w:ascii="Arial" w:hAnsi="Arial" w:cs="Arial"/>
+                <w:sz w:val="24"/>
+                <w:szCs w:val="24"/>
+              </w:rPr>
+              <w:t>Aprovado.</w:t>
+            </w:r>
+          </w:p>
+          <w:p>
+            <w:pPr>
+              <w:spacing w:line="360" w:lineRule="auto"/>
+              <w:rPr>
+                <w:rFonts w:ascii="Arial" w:hAnsi="Arial" w:cs="Arial"/>
+                <w:sz w:val="24"/>
+                <w:szCs w:val="24"/>
+              </w:rPr>
+            </w:pPr>
           </w:p>
           <w:p>
             <w:pPr>
@@ -3612,23 +3805,7 @@
                       <w:sz w:val="24"/>
                       <w:szCs w:val="24"/>
                     </w:rPr>
-                    <w:t>Escolher um cliente da lista e clicar no botão “</w:t>
-                  </w:r>
-                  <w:r>
-                    <w:rPr>
-                      <w:rFonts w:ascii="Arial" w:hAnsi="Arial" w:cs="Arial"/>
-                      <w:sz w:val="24"/>
-                      <w:szCs w:val="24"/>
-                    </w:rPr>
-                    <w:t>Excluir</w:t>
-                  </w:r>
-                  <w:r>
-                    <w:rPr>
-                      <w:rFonts w:ascii="Arial" w:hAnsi="Arial" w:cs="Arial"/>
-                      <w:sz w:val="24"/>
-                      <w:szCs w:val="24"/>
-                    </w:rPr>
-                    <w:t>”</w:t>
+                    <w:t>Escolher um cliente da lista e clicar no botão “Excluir”</w:t>
                   </w:r>
                 </w:p>
               </w:tc>
@@ -3719,23 +3896,41 @@
               </w:rPr>
               <w:t>Pós condições de execução:</w:t>
             </w:r>
-          </w:p>
-          <w:p>
-            <w:pPr>
-              <w:spacing w:line="360" w:lineRule="auto"/>
-              <w:rPr>
-                <w:rFonts w:ascii="Arial" w:hAnsi="Arial" w:cs="Arial"/>
-                <w:sz w:val="24"/>
-                <w:szCs w:val="24"/>
-              </w:rPr>
-            </w:pPr>
-            <w:r>
-              <w:rPr>
-                <w:rFonts w:ascii="Arial" w:hAnsi="Arial" w:cs="Arial"/>
-                <w:b/>
-                <w:sz w:val="24"/>
-                <w:szCs w:val="24"/>
-              </w:rPr>
+            <w:r>
+              <w:rPr>
+                <w:rFonts w:ascii="Arial" w:hAnsi="Arial" w:cs="Arial"/>
+                <w:b/>
+                <w:sz w:val="24"/>
+                <w:szCs w:val="24"/>
+              </w:rPr>
+              <w:t xml:space="preserve"> </w:t>
+            </w:r>
+            <w:r>
+              <w:rPr>
+                <w:rFonts w:ascii="Arial" w:hAnsi="Arial" w:cs="Arial"/>
+                <w:sz w:val="24"/>
+                <w:szCs w:val="24"/>
+              </w:rPr>
+              <w:t>O sistema exclui o cliente do banco de dados e mostra a página “Lista de Clientes Atualizada”</w:t>
+            </w:r>
+          </w:p>
+          <w:p>
+            <w:pPr>
+              <w:spacing w:line="360" w:lineRule="auto"/>
+              <w:rPr>
+                <w:rFonts w:ascii="Arial" w:hAnsi="Arial" w:cs="Arial"/>
+                <w:sz w:val="24"/>
+                <w:szCs w:val="24"/>
+              </w:rPr>
+            </w:pPr>
+            <w:r>
+              <w:rPr>
+                <w:rFonts w:ascii="Arial" w:hAnsi="Arial" w:cs="Arial"/>
+                <w:b/>
+                <w:sz w:val="24"/>
+                <w:szCs w:val="24"/>
+              </w:rPr>
+              <w:lastRenderedPageBreak/>
               <w:t>Estado:</w:t>
             </w:r>
             <w:r>
@@ -3745,6 +3940,1893 @@
                 <w:szCs w:val="24"/>
               </w:rPr>
               <w:t xml:space="preserve"> </w:t>
+            </w:r>
+            <w:proofErr w:type="gramStart"/>
+            <w:r>
+              <w:rPr>
+                <w:rFonts w:ascii="Arial" w:hAnsi="Arial" w:cs="Arial"/>
+                <w:sz w:val="24"/>
+                <w:szCs w:val="24"/>
+              </w:rPr>
+              <w:t xml:space="preserve"> Aprovado</w:t>
+            </w:r>
+            <w:proofErr w:type="gramEnd"/>
+          </w:p>
+          <w:p>
+            <w:pPr>
+              <w:spacing w:line="360" w:lineRule="auto"/>
+              <w:rPr>
+                <w:rFonts w:ascii="Arial" w:hAnsi="Arial" w:cs="Arial"/>
+                <w:sz w:val="24"/>
+                <w:szCs w:val="24"/>
+              </w:rPr>
+            </w:pPr>
+          </w:p>
+          <w:p>
+            <w:pPr>
+              <w:spacing w:line="360" w:lineRule="auto"/>
+              <w:rPr>
+                <w:rFonts w:ascii="Arial" w:hAnsi="Arial" w:cs="Arial"/>
+                <w:sz w:val="24"/>
+                <w:szCs w:val="24"/>
+              </w:rPr>
+            </w:pPr>
+            <w:r>
+              <w:rPr>
+                <w:rFonts w:ascii="Arial" w:hAnsi="Arial" w:cs="Arial"/>
+                <w:b/>
+                <w:sz w:val="24"/>
+                <w:szCs w:val="24"/>
+              </w:rPr>
+              <w:t>ID:</w:t>
+            </w:r>
+            <w:r>
+              <w:rPr>
+                <w:rFonts w:ascii="Arial" w:hAnsi="Arial" w:cs="Arial"/>
+                <w:sz w:val="24"/>
+                <w:szCs w:val="24"/>
+              </w:rPr>
+              <w:t xml:space="preserve"> 006</w:t>
+            </w:r>
+          </w:p>
+          <w:p>
+            <w:pPr>
+              <w:spacing w:line="360" w:lineRule="auto"/>
+              <w:rPr>
+                <w:rFonts w:ascii="Arial" w:hAnsi="Arial" w:cs="Arial"/>
+                <w:sz w:val="24"/>
+                <w:szCs w:val="24"/>
+              </w:rPr>
+            </w:pPr>
+            <w:r>
+              <w:rPr>
+                <w:rFonts w:ascii="Arial" w:hAnsi="Arial" w:cs="Arial"/>
+                <w:b/>
+                <w:sz w:val="24"/>
+                <w:szCs w:val="24"/>
+              </w:rPr>
+              <w:t>Descrição:</w:t>
+            </w:r>
+            <w:r>
+              <w:rPr>
+                <w:rFonts w:ascii="Arial" w:hAnsi="Arial" w:cs="Arial"/>
+                <w:sz w:val="24"/>
+                <w:szCs w:val="24"/>
+              </w:rPr>
+              <w:t xml:space="preserve"> [RF03] </w:t>
+            </w:r>
+            <w:r>
+              <w:rPr>
+                <w:rFonts w:ascii="Arial" w:hAnsi="Arial" w:cs="Arial"/>
+                <w:sz w:val="24"/>
+                <w:szCs w:val="24"/>
+              </w:rPr>
+              <w:t xml:space="preserve">O sistema deve permitir </w:t>
+            </w:r>
+            <w:r>
+              <w:rPr>
+                <w:rFonts w:ascii="Arial" w:hAnsi="Arial" w:cs="Arial"/>
+                <w:sz w:val="24"/>
+                <w:szCs w:val="24"/>
+              </w:rPr>
+              <w:t xml:space="preserve">a visualização </w:t>
+            </w:r>
+            <w:r>
+              <w:rPr>
+                <w:rFonts w:ascii="Arial" w:hAnsi="Arial" w:cs="Arial"/>
+                <w:sz w:val="24"/>
+                <w:szCs w:val="24"/>
+              </w:rPr>
+              <w:t xml:space="preserve">da lista de </w:t>
+            </w:r>
+            <w:r>
+              <w:rPr>
+                <w:rFonts w:ascii="Arial" w:hAnsi="Arial" w:cs="Arial"/>
+                <w:sz w:val="24"/>
+                <w:szCs w:val="24"/>
+              </w:rPr>
+              <w:t>sistema fotovoltaico</w:t>
+            </w:r>
+            <w:r>
+              <w:rPr>
+                <w:rFonts w:ascii="Arial" w:hAnsi="Arial" w:cs="Arial"/>
+                <w:sz w:val="24"/>
+                <w:szCs w:val="24"/>
+              </w:rPr>
+              <w:t xml:space="preserve"> cadastrados no sistema</w:t>
+            </w:r>
+            <w:r>
+              <w:rPr>
+                <w:rFonts w:ascii="Arial" w:hAnsi="Arial" w:cs="Arial"/>
+                <w:sz w:val="24"/>
+                <w:szCs w:val="24"/>
+              </w:rPr>
+              <w:t>.</w:t>
+            </w:r>
+          </w:p>
+          <w:p>
+            <w:pPr>
+              <w:spacing w:line="360" w:lineRule="auto"/>
+              <w:rPr>
+                <w:rFonts w:ascii="Arial" w:hAnsi="Arial" w:cs="Arial"/>
+                <w:sz w:val="24"/>
+                <w:szCs w:val="24"/>
+                <w:u w:val="single"/>
+              </w:rPr>
+            </w:pPr>
+            <w:r>
+              <w:rPr>
+                <w:rFonts w:ascii="Arial" w:hAnsi="Arial" w:cs="Arial"/>
+                <w:b/>
+                <w:sz w:val="24"/>
+                <w:szCs w:val="24"/>
+              </w:rPr>
+              <w:t>Pré-condições de execução:</w:t>
+            </w:r>
+            <w:r>
+              <w:rPr>
+                <w:rFonts w:ascii="Arial" w:hAnsi="Arial" w:cs="Arial"/>
+                <w:sz w:val="24"/>
+                <w:szCs w:val="24"/>
+              </w:rPr>
+              <w:t xml:space="preserve"> </w:t>
+            </w:r>
+            <w:r>
+              <w:rPr>
+                <w:rFonts w:ascii="Arial" w:hAnsi="Arial" w:cs="Arial"/>
+                <w:sz w:val="24"/>
+                <w:szCs w:val="24"/>
+              </w:rPr>
+              <w:t>Sistema fotovoltaico</w:t>
+            </w:r>
+            <w:r>
+              <w:rPr>
+                <w:rFonts w:ascii="Arial" w:hAnsi="Arial" w:cs="Arial"/>
+                <w:sz w:val="24"/>
+                <w:szCs w:val="24"/>
+              </w:rPr>
+              <w:t xml:space="preserve"> já estar cadastrado no sistema.</w:t>
+            </w:r>
+          </w:p>
+          <w:p>
+            <w:pPr>
+              <w:spacing w:line="360" w:lineRule="auto"/>
+              <w:rPr>
+                <w:rFonts w:ascii="Arial" w:hAnsi="Arial" w:cs="Arial"/>
+                <w:sz w:val="24"/>
+                <w:szCs w:val="24"/>
+                <w:u w:val="single"/>
+              </w:rPr>
+            </w:pPr>
+            <w:r>
+              <w:rPr>
+                <w:rFonts w:ascii="Arial" w:hAnsi="Arial" w:cs="Arial"/>
+                <w:b/>
+                <w:sz w:val="24"/>
+                <w:szCs w:val="24"/>
+              </w:rPr>
+              <w:t>Valores de entrada:</w:t>
+            </w:r>
+            <w:r>
+              <w:rPr>
+                <w:rFonts w:ascii="Arial" w:hAnsi="Arial" w:cs="Arial"/>
+                <w:sz w:val="24"/>
+                <w:szCs w:val="24"/>
+              </w:rPr>
+              <w:t xml:space="preserve"> Nenhum.</w:t>
+            </w:r>
+          </w:p>
+          <w:p>
+            <w:pPr>
+              <w:spacing w:line="360" w:lineRule="auto"/>
+              <w:rPr>
+                <w:rFonts w:ascii="Arial" w:hAnsi="Arial" w:cs="Arial"/>
+                <w:sz w:val="24"/>
+                <w:szCs w:val="24"/>
+              </w:rPr>
+            </w:pPr>
+            <w:r>
+              <w:rPr>
+                <w:rFonts w:ascii="Arial" w:hAnsi="Arial" w:cs="Arial"/>
+                <w:b/>
+                <w:sz w:val="24"/>
+                <w:szCs w:val="24"/>
+              </w:rPr>
+              <w:t>Etapas de teste:</w:t>
+            </w:r>
+          </w:p>
+          <w:tbl>
+            <w:tblPr>
+              <w:tblStyle w:val="Tabelacomgrade"/>
+              <w:tblW w:w="0" w:type="auto"/>
+              <w:tblLook w:val="04A0" w:firstRow="1" w:lastRow="0" w:firstColumn="1" w:lastColumn="0" w:noHBand="0" w:noVBand="1"/>
+            </w:tblPr>
+            <w:tblGrid>
+              <w:gridCol w:w="875"/>
+              <w:gridCol w:w="4637"/>
+              <w:gridCol w:w="2756"/>
+            </w:tblGrid>
+            <w:tr>
+              <w:tc>
+                <w:tcPr>
+                  <w:tcW w:w="875" w:type="dxa"/>
+                </w:tcPr>
+                <w:p>
+                  <w:pPr>
+                    <w:spacing w:line="360" w:lineRule="auto"/>
+                    <w:rPr>
+                      <w:rFonts w:ascii="Arial" w:hAnsi="Arial" w:cs="Arial"/>
+                      <w:sz w:val="24"/>
+                      <w:szCs w:val="24"/>
+                    </w:rPr>
+                  </w:pPr>
+                  <w:r>
+                    <w:rPr>
+                      <w:rFonts w:ascii="Arial" w:hAnsi="Arial" w:cs="Arial"/>
+                      <w:sz w:val="24"/>
+                      <w:szCs w:val="24"/>
+                    </w:rPr>
+                    <w:t>Etapa</w:t>
+                  </w:r>
+                </w:p>
+              </w:tc>
+              <w:tc>
+                <w:tcPr>
+                  <w:tcW w:w="4637" w:type="dxa"/>
+                </w:tcPr>
+                <w:p>
+                  <w:pPr>
+                    <w:spacing w:line="360" w:lineRule="auto"/>
+                    <w:rPr>
+                      <w:rFonts w:ascii="Arial" w:hAnsi="Arial" w:cs="Arial"/>
+                      <w:sz w:val="24"/>
+                      <w:szCs w:val="24"/>
+                    </w:rPr>
+                  </w:pPr>
+                  <w:r>
+                    <w:rPr>
+                      <w:rFonts w:ascii="Arial" w:hAnsi="Arial" w:cs="Arial"/>
+                      <w:sz w:val="24"/>
+                      <w:szCs w:val="24"/>
+                    </w:rPr>
+                    <w:t>Descrição</w:t>
+                  </w:r>
+                </w:p>
+              </w:tc>
+              <w:tc>
+                <w:tcPr>
+                  <w:tcW w:w="2756" w:type="dxa"/>
+                </w:tcPr>
+                <w:p>
+                  <w:pPr>
+                    <w:spacing w:line="360" w:lineRule="auto"/>
+                    <w:rPr>
+                      <w:rFonts w:ascii="Arial" w:hAnsi="Arial" w:cs="Arial"/>
+                      <w:sz w:val="24"/>
+                      <w:szCs w:val="24"/>
+                    </w:rPr>
+                  </w:pPr>
+                  <w:r>
+                    <w:rPr>
+                      <w:rFonts w:ascii="Arial" w:hAnsi="Arial" w:cs="Arial"/>
+                      <w:sz w:val="24"/>
+                      <w:szCs w:val="24"/>
+                    </w:rPr>
+                    <w:t>Resultado Esperado</w:t>
+                  </w:r>
+                </w:p>
+              </w:tc>
+            </w:tr>
+            <w:tr>
+              <w:tc>
+                <w:tcPr>
+                  <w:tcW w:w="875" w:type="dxa"/>
+                </w:tcPr>
+                <w:p>
+                  <w:pPr>
+                    <w:spacing w:line="360" w:lineRule="auto"/>
+                    <w:rPr>
+                      <w:rFonts w:ascii="Arial" w:hAnsi="Arial" w:cs="Arial"/>
+                      <w:sz w:val="24"/>
+                      <w:szCs w:val="24"/>
+                    </w:rPr>
+                  </w:pPr>
+                  <w:r>
+                    <w:rPr>
+                      <w:rFonts w:ascii="Arial" w:hAnsi="Arial" w:cs="Arial"/>
+                      <w:sz w:val="24"/>
+                      <w:szCs w:val="24"/>
+                    </w:rPr>
+                    <w:t>1</w:t>
+                  </w:r>
+                </w:p>
+              </w:tc>
+              <w:tc>
+                <w:tcPr>
+                  <w:tcW w:w="4637" w:type="dxa"/>
+                </w:tcPr>
+                <w:p>
+                  <w:pPr>
+                    <w:spacing w:line="360" w:lineRule="auto"/>
+                    <w:rPr>
+                      <w:rFonts w:ascii="Arial" w:hAnsi="Arial" w:cs="Arial"/>
+                      <w:sz w:val="24"/>
+                      <w:szCs w:val="24"/>
+                    </w:rPr>
+                  </w:pPr>
+                  <w:r>
+                    <w:rPr>
+                      <w:rFonts w:ascii="Arial" w:hAnsi="Arial" w:cs="Arial"/>
+                      <w:sz w:val="24"/>
+                      <w:szCs w:val="24"/>
+                    </w:rPr>
+                    <w:t xml:space="preserve">Acessar o menu superior, clicar em “Lista </w:t>
+                  </w:r>
+                  <w:r>
+                    <w:rPr>
+                      <w:rFonts w:ascii="Arial" w:hAnsi="Arial" w:cs="Arial"/>
+                      <w:sz w:val="24"/>
+                      <w:szCs w:val="24"/>
+                    </w:rPr>
+                    <w:t>Fotovoltaico</w:t>
+                  </w:r>
+                  <w:r>
+                    <w:rPr>
+                      <w:rFonts w:ascii="Arial" w:hAnsi="Arial" w:cs="Arial"/>
+                      <w:sz w:val="24"/>
+                      <w:szCs w:val="24"/>
+                    </w:rPr>
+                    <w:t>”</w:t>
+                  </w:r>
+                </w:p>
+              </w:tc>
+              <w:tc>
+                <w:tcPr>
+                  <w:tcW w:w="2756" w:type="dxa"/>
+                </w:tcPr>
+                <w:p>
+                  <w:pPr>
+                    <w:spacing w:line="360" w:lineRule="auto"/>
+                    <w:rPr>
+                      <w:rFonts w:ascii="Arial" w:hAnsi="Arial" w:cs="Arial"/>
+                      <w:sz w:val="24"/>
+                      <w:szCs w:val="24"/>
+                    </w:rPr>
+                  </w:pPr>
+                  <w:r>
+                    <w:rPr>
+                      <w:rFonts w:ascii="Arial" w:hAnsi="Arial" w:cs="Arial"/>
+                      <w:sz w:val="24"/>
+                      <w:szCs w:val="24"/>
+                    </w:rPr>
+                    <w:t xml:space="preserve">Tela de </w:t>
+                  </w:r>
+                  <w:r>
+                    <w:rPr>
+                      <w:rFonts w:ascii="Arial" w:hAnsi="Arial" w:cs="Arial"/>
+                      <w:sz w:val="24"/>
+                      <w:szCs w:val="24"/>
+                    </w:rPr>
+                    <w:t>“</w:t>
+                  </w:r>
+                  <w:r>
+                    <w:rPr>
+                      <w:rFonts w:ascii="Arial" w:hAnsi="Arial" w:cs="Arial"/>
+                      <w:sz w:val="24"/>
+                      <w:szCs w:val="24"/>
+                    </w:rPr>
+                    <w:t>Lista Fotovoltaico</w:t>
+                  </w:r>
+                  <w:r>
+                    <w:rPr>
+                      <w:rFonts w:ascii="Arial" w:hAnsi="Arial" w:cs="Arial"/>
+                      <w:sz w:val="24"/>
+                      <w:szCs w:val="24"/>
+                    </w:rPr>
+                    <w:t xml:space="preserve">” </w:t>
+                  </w:r>
+                  <w:r>
+                    <w:rPr>
+                      <w:rFonts w:ascii="Arial" w:hAnsi="Arial" w:cs="Arial"/>
+                      <w:sz w:val="24"/>
+                      <w:szCs w:val="24"/>
+                    </w:rPr>
+                    <w:t>é apresentada</w:t>
+                  </w:r>
+                </w:p>
+              </w:tc>
+            </w:tr>
+          </w:tbl>
+          <w:p>
+            <w:pPr>
+              <w:spacing w:line="360" w:lineRule="auto"/>
+              <w:rPr>
+                <w:rFonts w:ascii="Arial" w:hAnsi="Arial" w:cs="Arial"/>
+                <w:b/>
+                <w:sz w:val="24"/>
+                <w:szCs w:val="24"/>
+              </w:rPr>
+            </w:pPr>
+          </w:p>
+          <w:p>
+            <w:pPr>
+              <w:spacing w:line="360" w:lineRule="auto"/>
+              <w:rPr>
+                <w:rFonts w:ascii="Arial" w:hAnsi="Arial" w:cs="Arial"/>
+                <w:sz w:val="24"/>
+                <w:szCs w:val="24"/>
+              </w:rPr>
+            </w:pPr>
+            <w:r>
+              <w:rPr>
+                <w:rFonts w:ascii="Arial" w:hAnsi="Arial" w:cs="Arial"/>
+                <w:b/>
+                <w:sz w:val="24"/>
+                <w:szCs w:val="24"/>
+              </w:rPr>
+              <w:t>Resultados esperados:</w:t>
+            </w:r>
+            <w:r>
+              <w:rPr>
+                <w:rFonts w:ascii="Arial" w:hAnsi="Arial" w:cs="Arial"/>
+                <w:sz w:val="24"/>
+                <w:szCs w:val="24"/>
+              </w:rPr>
+              <w:t xml:space="preserve"> </w:t>
+            </w:r>
+            <w:r>
+              <w:rPr>
+                <w:rFonts w:ascii="Arial" w:hAnsi="Arial" w:cs="Arial"/>
+                <w:sz w:val="24"/>
+                <w:szCs w:val="24"/>
+              </w:rPr>
+              <w:t xml:space="preserve">Tela “Lista Fotovoltaico“ </w:t>
+            </w:r>
+            <w:r>
+              <w:rPr>
+                <w:rFonts w:ascii="Arial" w:hAnsi="Arial" w:cs="Arial"/>
+                <w:sz w:val="24"/>
+                <w:szCs w:val="24"/>
+              </w:rPr>
+              <w:t>é apresentada</w:t>
+            </w:r>
+            <w:r>
+              <w:rPr>
+                <w:rFonts w:ascii="Arial" w:hAnsi="Arial" w:cs="Arial"/>
+                <w:sz w:val="24"/>
+                <w:szCs w:val="24"/>
+              </w:rPr>
+              <w:t>.</w:t>
+            </w:r>
+          </w:p>
+          <w:p>
+            <w:pPr>
+              <w:spacing w:line="360" w:lineRule="auto"/>
+              <w:rPr>
+                <w:rFonts w:ascii="Arial" w:hAnsi="Arial" w:cs="Arial"/>
+                <w:sz w:val="24"/>
+                <w:szCs w:val="24"/>
+              </w:rPr>
+            </w:pPr>
+            <w:r>
+              <w:rPr>
+                <w:rFonts w:ascii="Arial" w:hAnsi="Arial" w:cs="Arial"/>
+                <w:b/>
+                <w:sz w:val="24"/>
+                <w:szCs w:val="24"/>
+              </w:rPr>
+              <w:t>Pós condições de execução:</w:t>
+            </w:r>
+            <w:r>
+              <w:rPr>
+                <w:rFonts w:ascii="Arial" w:hAnsi="Arial" w:cs="Arial"/>
+                <w:b/>
+                <w:sz w:val="24"/>
+                <w:szCs w:val="24"/>
+              </w:rPr>
+              <w:t xml:space="preserve"> </w:t>
+            </w:r>
+            <w:r>
+              <w:rPr>
+                <w:rFonts w:ascii="Arial" w:hAnsi="Arial" w:cs="Arial"/>
+                <w:sz w:val="24"/>
+                <w:szCs w:val="24"/>
+              </w:rPr>
+              <w:t xml:space="preserve">Tela “Lista Fotovoltaico“ </w:t>
+            </w:r>
+            <w:r>
+              <w:rPr>
+                <w:rFonts w:ascii="Arial" w:hAnsi="Arial" w:cs="Arial"/>
+                <w:sz w:val="24"/>
+                <w:szCs w:val="24"/>
+              </w:rPr>
+              <w:t>é apresentada</w:t>
+            </w:r>
+            <w:r>
+              <w:rPr>
+                <w:rFonts w:ascii="Arial" w:hAnsi="Arial" w:cs="Arial"/>
+                <w:sz w:val="24"/>
+                <w:szCs w:val="24"/>
+              </w:rPr>
+              <w:t>.</w:t>
+            </w:r>
+          </w:p>
+          <w:p>
+            <w:pPr>
+              <w:spacing w:line="360" w:lineRule="auto"/>
+              <w:rPr>
+                <w:rFonts w:ascii="Arial" w:hAnsi="Arial" w:cs="Arial"/>
+                <w:sz w:val="24"/>
+                <w:szCs w:val="24"/>
+              </w:rPr>
+            </w:pPr>
+            <w:r>
+              <w:rPr>
+                <w:rFonts w:ascii="Arial" w:hAnsi="Arial" w:cs="Arial"/>
+                <w:b/>
+                <w:sz w:val="24"/>
+                <w:szCs w:val="24"/>
+              </w:rPr>
+              <w:t>Estado:</w:t>
+            </w:r>
+            <w:r>
+              <w:rPr>
+                <w:rFonts w:ascii="Arial" w:hAnsi="Arial" w:cs="Arial"/>
+                <w:b/>
+                <w:sz w:val="24"/>
+                <w:szCs w:val="24"/>
+              </w:rPr>
+              <w:t xml:space="preserve"> </w:t>
+            </w:r>
+            <w:r>
+              <w:rPr>
+                <w:rFonts w:ascii="Arial" w:hAnsi="Arial" w:cs="Arial"/>
+                <w:sz w:val="24"/>
+                <w:szCs w:val="24"/>
+              </w:rPr>
+              <w:t>Aprovado</w:t>
+            </w:r>
+          </w:p>
+          <w:p>
+            <w:pPr>
+              <w:spacing w:line="360" w:lineRule="auto"/>
+              <w:rPr>
+                <w:u w:val="single"/>
+              </w:rPr>
+            </w:pPr>
+          </w:p>
+          <w:p>
+            <w:pPr>
+              <w:spacing w:line="360" w:lineRule="auto"/>
+              <w:rPr>
+                <w:rFonts w:ascii="Arial" w:hAnsi="Arial" w:cs="Arial"/>
+                <w:sz w:val="24"/>
+                <w:szCs w:val="24"/>
+              </w:rPr>
+            </w:pPr>
+            <w:r>
+              <w:rPr>
+                <w:rFonts w:ascii="Arial" w:hAnsi="Arial" w:cs="Arial"/>
+                <w:b/>
+                <w:sz w:val="24"/>
+                <w:szCs w:val="24"/>
+              </w:rPr>
+              <w:t>ID:</w:t>
+            </w:r>
+            <w:r>
+              <w:rPr>
+                <w:rFonts w:ascii="Arial" w:hAnsi="Arial" w:cs="Arial"/>
+                <w:sz w:val="24"/>
+                <w:szCs w:val="24"/>
+              </w:rPr>
+              <w:t xml:space="preserve"> 007</w:t>
+            </w:r>
+          </w:p>
+          <w:p>
+            <w:pPr>
+              <w:spacing w:line="360" w:lineRule="auto"/>
+              <w:rPr>
+                <w:rFonts w:ascii="Arial" w:hAnsi="Arial" w:cs="Arial"/>
+                <w:sz w:val="24"/>
+                <w:szCs w:val="24"/>
+              </w:rPr>
+            </w:pPr>
+            <w:r>
+              <w:rPr>
+                <w:rFonts w:ascii="Arial" w:hAnsi="Arial" w:cs="Arial"/>
+                <w:b/>
+                <w:sz w:val="24"/>
+                <w:szCs w:val="24"/>
+              </w:rPr>
+              <w:t>Descrição:</w:t>
+            </w:r>
+            <w:r>
+              <w:rPr>
+                <w:rFonts w:ascii="Arial" w:hAnsi="Arial" w:cs="Arial"/>
+                <w:sz w:val="24"/>
+                <w:szCs w:val="24"/>
+              </w:rPr>
+              <w:t xml:space="preserve"> </w:t>
+            </w:r>
+            <w:r>
+              <w:rPr>
+                <w:rFonts w:ascii="Arial" w:hAnsi="Arial" w:cs="Arial"/>
+                <w:sz w:val="24"/>
+                <w:szCs w:val="24"/>
+              </w:rPr>
+              <w:t xml:space="preserve">O sistema deve permitir </w:t>
+            </w:r>
+            <w:r>
+              <w:rPr>
+                <w:rFonts w:ascii="Arial" w:hAnsi="Arial" w:cs="Arial"/>
+                <w:sz w:val="24"/>
+                <w:szCs w:val="24"/>
+              </w:rPr>
+              <w:t xml:space="preserve">a alteração dos </w:t>
+            </w:r>
+            <w:r>
+              <w:rPr>
+                <w:rFonts w:ascii="Arial" w:hAnsi="Arial" w:cs="Arial"/>
+                <w:sz w:val="24"/>
+                <w:szCs w:val="24"/>
+              </w:rPr>
+              <w:t>dados fotovoltaicos</w:t>
+            </w:r>
+            <w:r>
+              <w:rPr>
+                <w:rFonts w:ascii="Arial" w:hAnsi="Arial" w:cs="Arial"/>
+                <w:sz w:val="24"/>
+                <w:szCs w:val="24"/>
+              </w:rPr>
+              <w:t>.</w:t>
+            </w:r>
+          </w:p>
+          <w:p>
+            <w:pPr>
+              <w:spacing w:line="360" w:lineRule="auto"/>
+              <w:rPr>
+                <w:rFonts w:ascii="Arial" w:hAnsi="Arial" w:cs="Arial"/>
+                <w:sz w:val="24"/>
+                <w:szCs w:val="24"/>
+              </w:rPr>
+            </w:pPr>
+            <w:r>
+              <w:rPr>
+                <w:rFonts w:ascii="Arial" w:hAnsi="Arial" w:cs="Arial"/>
+                <w:b/>
+                <w:sz w:val="24"/>
+                <w:szCs w:val="24"/>
+              </w:rPr>
+              <w:t>Pré-condições de execução:</w:t>
+            </w:r>
+            <w:r>
+              <w:rPr>
+                <w:rFonts w:ascii="Arial" w:hAnsi="Arial" w:cs="Arial"/>
+                <w:sz w:val="24"/>
+                <w:szCs w:val="24"/>
+              </w:rPr>
+              <w:t xml:space="preserve"> Sistema fotovoltaico já estar cadastrado no sistema.</w:t>
+            </w:r>
+          </w:p>
+          <w:p>
+            <w:pPr>
+              <w:spacing w:line="360" w:lineRule="auto"/>
+              <w:rPr>
+                <w:rFonts w:ascii="Arial" w:hAnsi="Arial" w:cs="Arial"/>
+                <w:sz w:val="24"/>
+                <w:szCs w:val="24"/>
+              </w:rPr>
+            </w:pPr>
+            <w:r>
+              <w:rPr>
+                <w:rFonts w:ascii="Arial" w:hAnsi="Arial" w:cs="Arial"/>
+                <w:b/>
+                <w:sz w:val="24"/>
+                <w:szCs w:val="24"/>
+              </w:rPr>
+              <w:t>Valores de entrada:</w:t>
+            </w:r>
+            <w:r>
+              <w:rPr>
+                <w:rFonts w:ascii="Arial" w:hAnsi="Arial" w:cs="Arial"/>
+                <w:sz w:val="24"/>
+                <w:szCs w:val="24"/>
+              </w:rPr>
+              <w:t xml:space="preserve"> Dados válidos para alteração do cadastro</w:t>
+            </w:r>
+            <w:r>
+              <w:rPr>
+                <w:rFonts w:ascii="Arial" w:hAnsi="Arial" w:cs="Arial"/>
+                <w:sz w:val="24"/>
+                <w:szCs w:val="24"/>
+              </w:rPr>
+              <w:t xml:space="preserve"> fotovoltaico</w:t>
+            </w:r>
+            <w:r>
+              <w:rPr>
+                <w:rFonts w:ascii="Arial" w:hAnsi="Arial" w:cs="Arial"/>
+                <w:sz w:val="24"/>
+                <w:szCs w:val="24"/>
+              </w:rPr>
+              <w:t>.</w:t>
+            </w:r>
+          </w:p>
+          <w:p>
+            <w:pPr>
+              <w:spacing w:line="360" w:lineRule="auto"/>
+              <w:rPr>
+                <w:rFonts w:ascii="Arial" w:hAnsi="Arial" w:cs="Arial"/>
+                <w:sz w:val="24"/>
+                <w:szCs w:val="24"/>
+              </w:rPr>
+            </w:pPr>
+            <w:r>
+              <w:rPr>
+                <w:rFonts w:ascii="Arial" w:hAnsi="Arial" w:cs="Arial"/>
+                <w:b/>
+                <w:sz w:val="24"/>
+                <w:szCs w:val="24"/>
+              </w:rPr>
+              <w:t>Etapas de teste:</w:t>
+            </w:r>
+          </w:p>
+          <w:tbl>
+            <w:tblPr>
+              <w:tblStyle w:val="Tabelacomgrade"/>
+              <w:tblW w:w="0" w:type="auto"/>
+              <w:tblLook w:val="04A0" w:firstRow="1" w:lastRow="0" w:firstColumn="1" w:lastColumn="0" w:noHBand="0" w:noVBand="1"/>
+            </w:tblPr>
+            <w:tblGrid>
+              <w:gridCol w:w="875"/>
+              <w:gridCol w:w="4637"/>
+              <w:gridCol w:w="2756"/>
+            </w:tblGrid>
+            <w:tr>
+              <w:tc>
+                <w:tcPr>
+                  <w:tcW w:w="875" w:type="dxa"/>
+                </w:tcPr>
+                <w:p>
+                  <w:pPr>
+                    <w:spacing w:line="360" w:lineRule="auto"/>
+                    <w:rPr>
+                      <w:rFonts w:ascii="Arial" w:hAnsi="Arial" w:cs="Arial"/>
+                      <w:sz w:val="24"/>
+                      <w:szCs w:val="24"/>
+                    </w:rPr>
+                  </w:pPr>
+                  <w:r>
+                    <w:rPr>
+                      <w:rFonts w:ascii="Arial" w:hAnsi="Arial" w:cs="Arial"/>
+                      <w:sz w:val="24"/>
+                      <w:szCs w:val="24"/>
+                    </w:rPr>
+                    <w:t>Etapa</w:t>
+                  </w:r>
+                </w:p>
+              </w:tc>
+              <w:tc>
+                <w:tcPr>
+                  <w:tcW w:w="4637" w:type="dxa"/>
+                </w:tcPr>
+                <w:p>
+                  <w:pPr>
+                    <w:spacing w:line="360" w:lineRule="auto"/>
+                    <w:rPr>
+                      <w:rFonts w:ascii="Arial" w:hAnsi="Arial" w:cs="Arial"/>
+                      <w:sz w:val="24"/>
+                      <w:szCs w:val="24"/>
+                    </w:rPr>
+                  </w:pPr>
+                  <w:r>
+                    <w:rPr>
+                      <w:rFonts w:ascii="Arial" w:hAnsi="Arial" w:cs="Arial"/>
+                      <w:sz w:val="24"/>
+                      <w:szCs w:val="24"/>
+                    </w:rPr>
+                    <w:t>Descrição</w:t>
+                  </w:r>
+                </w:p>
+              </w:tc>
+              <w:tc>
+                <w:tcPr>
+                  <w:tcW w:w="2756" w:type="dxa"/>
+                </w:tcPr>
+                <w:p>
+                  <w:pPr>
+                    <w:spacing w:line="360" w:lineRule="auto"/>
+                    <w:rPr>
+                      <w:rFonts w:ascii="Arial" w:hAnsi="Arial" w:cs="Arial"/>
+                      <w:sz w:val="24"/>
+                      <w:szCs w:val="24"/>
+                    </w:rPr>
+                  </w:pPr>
+                  <w:r>
+                    <w:rPr>
+                      <w:rFonts w:ascii="Arial" w:hAnsi="Arial" w:cs="Arial"/>
+                      <w:sz w:val="24"/>
+                      <w:szCs w:val="24"/>
+                    </w:rPr>
+                    <w:t>Resultado Esperado</w:t>
+                  </w:r>
+                </w:p>
+              </w:tc>
+            </w:tr>
+            <w:tr>
+              <w:tc>
+                <w:tcPr>
+                  <w:tcW w:w="875" w:type="dxa"/>
+                </w:tcPr>
+                <w:p>
+                  <w:pPr>
+                    <w:spacing w:line="360" w:lineRule="auto"/>
+                    <w:rPr>
+                      <w:rFonts w:ascii="Arial" w:hAnsi="Arial" w:cs="Arial"/>
+                      <w:sz w:val="24"/>
+                      <w:szCs w:val="24"/>
+                    </w:rPr>
+                  </w:pPr>
+                  <w:r>
+                    <w:rPr>
+                      <w:rFonts w:ascii="Arial" w:hAnsi="Arial" w:cs="Arial"/>
+                      <w:sz w:val="24"/>
+                      <w:szCs w:val="24"/>
+                    </w:rPr>
+                    <w:t>1</w:t>
+                  </w:r>
+                </w:p>
+              </w:tc>
+              <w:tc>
+                <w:tcPr>
+                  <w:tcW w:w="4637" w:type="dxa"/>
+                </w:tcPr>
+                <w:p>
+                  <w:pPr>
+                    <w:spacing w:line="360" w:lineRule="auto"/>
+                    <w:rPr>
+                      <w:rFonts w:ascii="Arial" w:hAnsi="Arial" w:cs="Arial"/>
+                      <w:sz w:val="24"/>
+                      <w:szCs w:val="24"/>
+                    </w:rPr>
+                  </w:pPr>
+                  <w:r>
+                    <w:rPr>
+                      <w:rFonts w:ascii="Arial" w:hAnsi="Arial" w:cs="Arial"/>
+                      <w:sz w:val="24"/>
+                      <w:szCs w:val="24"/>
+                    </w:rPr>
+                    <w:t xml:space="preserve">Acessar o menu superior, clicar em “Lista </w:t>
+                  </w:r>
+                  <w:r>
+                    <w:rPr>
+                      <w:rFonts w:ascii="Arial" w:hAnsi="Arial" w:cs="Arial"/>
+                      <w:sz w:val="24"/>
+                      <w:szCs w:val="24"/>
+                    </w:rPr>
+                    <w:t>Fotovoltaico</w:t>
+                  </w:r>
+                  <w:r>
+                    <w:rPr>
+                      <w:rFonts w:ascii="Arial" w:hAnsi="Arial" w:cs="Arial"/>
+                      <w:sz w:val="24"/>
+                      <w:szCs w:val="24"/>
+                    </w:rPr>
+                    <w:t>”</w:t>
+                  </w:r>
+                </w:p>
+              </w:tc>
+              <w:tc>
+                <w:tcPr>
+                  <w:tcW w:w="2756" w:type="dxa"/>
+                </w:tcPr>
+                <w:p>
+                  <w:pPr>
+                    <w:spacing w:line="360" w:lineRule="auto"/>
+                    <w:rPr>
+                      <w:rFonts w:ascii="Arial" w:hAnsi="Arial" w:cs="Arial"/>
+                      <w:sz w:val="24"/>
+                      <w:szCs w:val="24"/>
+                    </w:rPr>
+                  </w:pPr>
+                  <w:r>
+                    <w:rPr>
+                      <w:rFonts w:ascii="Arial" w:hAnsi="Arial" w:cs="Arial"/>
+                      <w:sz w:val="24"/>
+                      <w:szCs w:val="24"/>
+                    </w:rPr>
+                    <w:t>Tela de</w:t>
+                  </w:r>
+                  <w:r>
+                    <w:t xml:space="preserve"> </w:t>
+                  </w:r>
+                  <w:r>
+                    <w:rPr>
+                      <w:rFonts w:ascii="Arial" w:hAnsi="Arial" w:cs="Arial"/>
+                      <w:sz w:val="24"/>
+                      <w:szCs w:val="24"/>
+                    </w:rPr>
+                    <w:t xml:space="preserve">Lista </w:t>
+                  </w:r>
+                  <w:r>
+                    <w:rPr>
+                      <w:rFonts w:ascii="Arial" w:hAnsi="Arial" w:cs="Arial"/>
+                      <w:sz w:val="24"/>
+                      <w:szCs w:val="24"/>
+                    </w:rPr>
+                    <w:t>Fotovoltaico</w:t>
+                  </w:r>
+                  <w:r>
+                    <w:rPr>
+                      <w:rFonts w:ascii="Arial" w:hAnsi="Arial" w:cs="Arial"/>
+                      <w:sz w:val="24"/>
+                      <w:szCs w:val="24"/>
+                    </w:rPr>
+                    <w:t xml:space="preserve"> é apresentada</w:t>
+                  </w:r>
+                </w:p>
+              </w:tc>
+            </w:tr>
+            <w:tr>
+              <w:tc>
+                <w:tcPr>
+                  <w:tcW w:w="875" w:type="dxa"/>
+                </w:tcPr>
+                <w:p>
+                  <w:pPr>
+                    <w:spacing w:line="360" w:lineRule="auto"/>
+                    <w:rPr>
+                      <w:rFonts w:ascii="Arial" w:hAnsi="Arial" w:cs="Arial"/>
+                      <w:sz w:val="24"/>
+                      <w:szCs w:val="24"/>
+                    </w:rPr>
+                  </w:pPr>
+                  <w:r>
+                    <w:rPr>
+                      <w:rFonts w:ascii="Arial" w:hAnsi="Arial" w:cs="Arial"/>
+                      <w:sz w:val="24"/>
+                      <w:szCs w:val="24"/>
+                    </w:rPr>
+                    <w:t>2</w:t>
+                  </w:r>
+                </w:p>
+              </w:tc>
+              <w:tc>
+                <w:tcPr>
+                  <w:tcW w:w="4637" w:type="dxa"/>
+                </w:tcPr>
+                <w:p>
+                  <w:pPr>
+                    <w:spacing w:line="360" w:lineRule="auto"/>
+                    <w:rPr>
+                      <w:rFonts w:ascii="Arial" w:hAnsi="Arial" w:cs="Arial"/>
+                      <w:sz w:val="24"/>
+                      <w:szCs w:val="24"/>
+                    </w:rPr>
+                  </w:pPr>
+                  <w:r>
+                    <w:rPr>
+                      <w:rFonts w:ascii="Arial" w:hAnsi="Arial" w:cs="Arial"/>
+                      <w:sz w:val="24"/>
+                      <w:szCs w:val="24"/>
+                    </w:rPr>
+                    <w:t xml:space="preserve">Escolher um </w:t>
+                  </w:r>
+                  <w:r>
+                    <w:rPr>
+                      <w:rFonts w:ascii="Arial" w:hAnsi="Arial" w:cs="Arial"/>
+                      <w:sz w:val="24"/>
+                      <w:szCs w:val="24"/>
+                    </w:rPr>
+                    <w:t>fotovoltaico</w:t>
+                  </w:r>
+                  <w:r>
+                    <w:rPr>
+                      <w:rFonts w:ascii="Arial" w:hAnsi="Arial" w:cs="Arial"/>
+                      <w:sz w:val="24"/>
+                      <w:szCs w:val="24"/>
+                    </w:rPr>
+                    <w:t xml:space="preserve"> da lista e clicar no botão “Alterar”</w:t>
+                  </w:r>
+                </w:p>
+              </w:tc>
+              <w:tc>
+                <w:tcPr>
+                  <w:tcW w:w="2756" w:type="dxa"/>
+                </w:tcPr>
+                <w:p>
+                  <w:pPr>
+                    <w:spacing w:line="360" w:lineRule="auto"/>
+                    <w:rPr>
+                      <w:rFonts w:ascii="Arial" w:hAnsi="Arial" w:cs="Arial"/>
+                      <w:sz w:val="24"/>
+                      <w:szCs w:val="24"/>
+                    </w:rPr>
+                  </w:pPr>
+                  <w:r>
+                    <w:rPr>
+                      <w:rFonts w:ascii="Arial" w:hAnsi="Arial" w:cs="Arial"/>
+                      <w:sz w:val="24"/>
+                      <w:szCs w:val="24"/>
+                    </w:rPr>
+                    <w:t>Os dados atuais serão carregados para alteração</w:t>
+                  </w:r>
+                </w:p>
+              </w:tc>
+            </w:tr>
+            <w:tr>
+              <w:tc>
+                <w:tcPr>
+                  <w:tcW w:w="875" w:type="dxa"/>
+                </w:tcPr>
+                <w:p>
+                  <w:pPr>
+                    <w:spacing w:line="360" w:lineRule="auto"/>
+                    <w:rPr>
+                      <w:rFonts w:ascii="Arial" w:hAnsi="Arial" w:cs="Arial"/>
+                      <w:sz w:val="24"/>
+                      <w:szCs w:val="24"/>
+                    </w:rPr>
+                  </w:pPr>
+                  <w:r>
+                    <w:rPr>
+                      <w:rFonts w:ascii="Arial" w:hAnsi="Arial" w:cs="Arial"/>
+                      <w:sz w:val="24"/>
+                      <w:szCs w:val="24"/>
+                    </w:rPr>
+                    <w:lastRenderedPageBreak/>
+                    <w:t>3</w:t>
+                  </w:r>
+                </w:p>
+              </w:tc>
+              <w:tc>
+                <w:tcPr>
+                  <w:tcW w:w="4637" w:type="dxa"/>
+                </w:tcPr>
+                <w:p>
+                  <w:pPr>
+                    <w:spacing w:line="360" w:lineRule="auto"/>
+                    <w:rPr>
+                      <w:rFonts w:ascii="Arial" w:hAnsi="Arial" w:cs="Arial"/>
+                      <w:sz w:val="24"/>
+                      <w:szCs w:val="24"/>
+                    </w:rPr>
+                  </w:pPr>
+                  <w:r>
+                    <w:rPr>
+                      <w:rFonts w:ascii="Arial" w:hAnsi="Arial" w:cs="Arial"/>
+                      <w:sz w:val="24"/>
+                      <w:szCs w:val="24"/>
+                    </w:rPr>
+                    <w:t>Alterar os dados desejados e clicar no botão “Alterar”</w:t>
+                  </w:r>
+                </w:p>
+              </w:tc>
+              <w:tc>
+                <w:tcPr>
+                  <w:tcW w:w="2756" w:type="dxa"/>
+                </w:tcPr>
+                <w:p>
+                  <w:pPr>
+                    <w:spacing w:line="360" w:lineRule="auto"/>
+                    <w:rPr>
+                      <w:rFonts w:ascii="Arial" w:hAnsi="Arial" w:cs="Arial"/>
+                      <w:sz w:val="24"/>
+                      <w:szCs w:val="24"/>
+                    </w:rPr>
+                  </w:pPr>
+                  <w:r>
+                    <w:rPr>
+                      <w:rFonts w:ascii="Arial" w:hAnsi="Arial" w:cs="Arial"/>
+                      <w:sz w:val="24"/>
+                      <w:szCs w:val="24"/>
+                    </w:rPr>
+                    <w:t>Redirecionar para página inicial</w:t>
+                  </w:r>
+                  <w:r>
+                    <w:rPr>
+                      <w:rFonts w:ascii="Arial" w:hAnsi="Arial" w:cs="Arial"/>
+                      <w:sz w:val="24"/>
+                      <w:szCs w:val="24"/>
+                    </w:rPr>
+                    <w:t>.</w:t>
+                  </w:r>
+                </w:p>
+              </w:tc>
+            </w:tr>
+          </w:tbl>
+          <w:p>
+            <w:pPr>
+              <w:spacing w:line="360" w:lineRule="auto"/>
+              <w:rPr>
+                <w:rFonts w:ascii="Arial" w:hAnsi="Arial" w:cs="Arial"/>
+                <w:sz w:val="24"/>
+                <w:szCs w:val="24"/>
+              </w:rPr>
+            </w:pPr>
+            <w:r>
+              <w:rPr>
+                <w:rFonts w:ascii="Arial" w:hAnsi="Arial" w:cs="Arial"/>
+                <w:b/>
+                <w:sz w:val="24"/>
+                <w:szCs w:val="24"/>
+              </w:rPr>
+              <w:t>Resultados esperados:</w:t>
+            </w:r>
+            <w:r>
+              <w:rPr>
+                <w:rFonts w:ascii="Arial" w:hAnsi="Arial" w:cs="Arial"/>
+                <w:sz w:val="24"/>
+                <w:szCs w:val="24"/>
+              </w:rPr>
+              <w:t xml:space="preserve"> </w:t>
+            </w:r>
+            <w:r>
+              <w:rPr>
+                <w:rFonts w:ascii="Arial" w:hAnsi="Arial" w:cs="Arial"/>
+                <w:sz w:val="24"/>
+                <w:szCs w:val="24"/>
+              </w:rPr>
+              <w:t xml:space="preserve">O </w:t>
+            </w:r>
+            <w:r>
+              <w:rPr>
+                <w:rFonts w:ascii="Arial" w:hAnsi="Arial" w:cs="Arial"/>
+                <w:sz w:val="24"/>
+                <w:szCs w:val="24"/>
+              </w:rPr>
+              <w:t xml:space="preserve">sistema deve atualizar os dados no banco de dados e </w:t>
+            </w:r>
+            <w:r>
+              <w:rPr>
+                <w:rFonts w:ascii="Arial" w:hAnsi="Arial" w:cs="Arial"/>
+                <w:sz w:val="24"/>
+                <w:szCs w:val="24"/>
+              </w:rPr>
+              <w:t xml:space="preserve">redirecionar para página </w:t>
+            </w:r>
+            <w:r>
+              <w:rPr>
+                <w:rFonts w:ascii="Arial" w:hAnsi="Arial" w:cs="Arial"/>
+                <w:sz w:val="24"/>
+                <w:szCs w:val="24"/>
+              </w:rPr>
+              <w:t>inicial</w:t>
+            </w:r>
+            <w:r>
+              <w:rPr>
+                <w:rFonts w:ascii="Arial" w:hAnsi="Arial" w:cs="Arial"/>
+                <w:sz w:val="24"/>
+                <w:szCs w:val="24"/>
+              </w:rPr>
+              <w:t>.</w:t>
+            </w:r>
+          </w:p>
+          <w:p>
+            <w:pPr>
+              <w:spacing w:line="360" w:lineRule="auto"/>
+              <w:rPr>
+                <w:rFonts w:ascii="Arial" w:hAnsi="Arial" w:cs="Arial"/>
+                <w:b/>
+                <w:sz w:val="24"/>
+                <w:szCs w:val="24"/>
+              </w:rPr>
+            </w:pPr>
+            <w:r>
+              <w:rPr>
+                <w:rFonts w:ascii="Arial" w:hAnsi="Arial" w:cs="Arial"/>
+                <w:b/>
+                <w:sz w:val="24"/>
+                <w:szCs w:val="24"/>
+              </w:rPr>
+              <w:t>Pós condições de execução:</w:t>
+            </w:r>
+            <w:r>
+              <w:rPr>
+                <w:rFonts w:ascii="Arial" w:hAnsi="Arial" w:cs="Arial"/>
+                <w:b/>
+                <w:sz w:val="24"/>
+                <w:szCs w:val="24"/>
+              </w:rPr>
+              <w:t xml:space="preserve"> </w:t>
+            </w:r>
+            <w:r>
+              <w:rPr>
+                <w:rFonts w:ascii="Arial" w:hAnsi="Arial" w:cs="Arial"/>
+                <w:sz w:val="24"/>
+                <w:szCs w:val="24"/>
+              </w:rPr>
+              <w:t xml:space="preserve">Os dados do </w:t>
+            </w:r>
+            <w:r>
+              <w:rPr>
+                <w:rFonts w:ascii="Arial" w:hAnsi="Arial" w:cs="Arial"/>
+                <w:sz w:val="24"/>
+                <w:szCs w:val="24"/>
+              </w:rPr>
+              <w:t>fotovoltaico</w:t>
+            </w:r>
+            <w:r>
+              <w:rPr>
+                <w:rFonts w:ascii="Arial" w:hAnsi="Arial" w:cs="Arial"/>
+                <w:sz w:val="24"/>
+                <w:szCs w:val="24"/>
+              </w:rPr>
+              <w:t xml:space="preserve"> foram alterados no banco de dado</w:t>
+            </w:r>
+            <w:r>
+              <w:rPr>
+                <w:rFonts w:ascii="Arial" w:hAnsi="Arial" w:cs="Arial"/>
+                <w:sz w:val="24"/>
+                <w:szCs w:val="24"/>
+              </w:rPr>
+              <w:t>s</w:t>
+            </w:r>
+            <w:r>
+              <w:rPr>
+                <w:rFonts w:ascii="Arial" w:hAnsi="Arial" w:cs="Arial"/>
+                <w:sz w:val="24"/>
+                <w:szCs w:val="24"/>
+              </w:rPr>
+              <w:t xml:space="preserve"> e foi redirecionado para a página “</w:t>
+            </w:r>
+            <w:r>
+              <w:rPr>
+                <w:rFonts w:ascii="Arial" w:hAnsi="Arial" w:cs="Arial"/>
+                <w:sz w:val="24"/>
+                <w:szCs w:val="24"/>
+              </w:rPr>
+              <w:t>Inicio</w:t>
+            </w:r>
+            <w:r>
+              <w:rPr>
+                <w:rFonts w:ascii="Arial" w:hAnsi="Arial" w:cs="Arial"/>
+                <w:sz w:val="24"/>
+                <w:szCs w:val="24"/>
+              </w:rPr>
+              <w:t>”</w:t>
+            </w:r>
+            <w:r>
+              <w:rPr>
+                <w:rFonts w:ascii="Arial" w:hAnsi="Arial" w:cs="Arial"/>
+                <w:sz w:val="24"/>
+                <w:szCs w:val="24"/>
+              </w:rPr>
+              <w:t>.</w:t>
+            </w:r>
+          </w:p>
+          <w:p>
+            <w:pPr>
+              <w:spacing w:line="360" w:lineRule="auto"/>
+              <w:rPr>
+                <w:rFonts w:ascii="Arial" w:hAnsi="Arial" w:cs="Arial"/>
+                <w:sz w:val="24"/>
+                <w:szCs w:val="24"/>
+                <w:u w:val="single"/>
+              </w:rPr>
+            </w:pPr>
+            <w:r>
+              <w:rPr>
+                <w:rFonts w:ascii="Arial" w:hAnsi="Arial" w:cs="Arial"/>
+                <w:b/>
+                <w:sz w:val="24"/>
+                <w:szCs w:val="24"/>
+              </w:rPr>
+              <w:t>Estado:</w:t>
+            </w:r>
+            <w:r>
+              <w:rPr>
+                <w:rFonts w:ascii="Arial" w:hAnsi="Arial" w:cs="Arial"/>
+                <w:sz w:val="24"/>
+                <w:szCs w:val="24"/>
+              </w:rPr>
+              <w:t xml:space="preserve"> Aprovado.</w:t>
+            </w:r>
+          </w:p>
+          <w:p>
+            <w:pPr>
+              <w:spacing w:line="360" w:lineRule="auto"/>
+              <w:rPr>
+                <w:rFonts w:ascii="Arial" w:hAnsi="Arial" w:cs="Arial"/>
+                <w:sz w:val="24"/>
+                <w:szCs w:val="24"/>
+              </w:rPr>
+            </w:pPr>
+          </w:p>
+          <w:p>
+            <w:pPr>
+              <w:spacing w:line="360" w:lineRule="auto"/>
+              <w:rPr>
+                <w:rFonts w:ascii="Arial" w:hAnsi="Arial" w:cs="Arial"/>
+                <w:sz w:val="24"/>
+                <w:szCs w:val="24"/>
+              </w:rPr>
+            </w:pPr>
+            <w:r>
+              <w:rPr>
+                <w:rFonts w:ascii="Arial" w:hAnsi="Arial" w:cs="Arial"/>
+                <w:b/>
+                <w:sz w:val="24"/>
+                <w:szCs w:val="24"/>
+              </w:rPr>
+              <w:t>ID:</w:t>
+            </w:r>
+            <w:r>
+              <w:rPr>
+                <w:rFonts w:ascii="Arial" w:hAnsi="Arial" w:cs="Arial"/>
+                <w:sz w:val="24"/>
+                <w:szCs w:val="24"/>
+              </w:rPr>
+              <w:t xml:space="preserve"> 00</w:t>
+            </w:r>
+            <w:r>
+              <w:rPr>
+                <w:rFonts w:ascii="Arial" w:hAnsi="Arial" w:cs="Arial"/>
+                <w:sz w:val="24"/>
+                <w:szCs w:val="24"/>
+              </w:rPr>
+              <w:t>8</w:t>
+            </w:r>
+          </w:p>
+          <w:p>
+            <w:pPr>
+              <w:spacing w:line="360" w:lineRule="auto"/>
+              <w:rPr>
+                <w:rFonts w:ascii="Arial" w:hAnsi="Arial" w:cs="Arial"/>
+                <w:sz w:val="24"/>
+                <w:szCs w:val="24"/>
+              </w:rPr>
+            </w:pPr>
+            <w:r>
+              <w:rPr>
+                <w:rFonts w:ascii="Arial" w:hAnsi="Arial" w:cs="Arial"/>
+                <w:b/>
+                <w:sz w:val="24"/>
+                <w:szCs w:val="24"/>
+              </w:rPr>
+              <w:t>Descrição:</w:t>
+            </w:r>
+            <w:r>
+              <w:rPr>
+                <w:rFonts w:ascii="Arial" w:hAnsi="Arial" w:cs="Arial"/>
+                <w:sz w:val="24"/>
+                <w:szCs w:val="24"/>
+              </w:rPr>
+              <w:t xml:space="preserve"> [RF01] O sistema deve permitir a exclusão</w:t>
+            </w:r>
+            <w:r>
+              <w:rPr>
+                <w:rFonts w:ascii="Arial" w:hAnsi="Arial" w:cs="Arial"/>
+                <w:sz w:val="24"/>
+                <w:szCs w:val="24"/>
+              </w:rPr>
+              <w:t xml:space="preserve"> dos dados dos </w:t>
+            </w:r>
+            <w:r>
+              <w:rPr>
+                <w:rFonts w:ascii="Arial" w:hAnsi="Arial" w:cs="Arial"/>
+                <w:sz w:val="24"/>
+                <w:szCs w:val="24"/>
+              </w:rPr>
+              <w:t>sistemas fotovoltaicos.</w:t>
+            </w:r>
+          </w:p>
+          <w:p>
+            <w:pPr>
+              <w:spacing w:line="360" w:lineRule="auto"/>
+              <w:rPr>
+                <w:rFonts w:ascii="Arial" w:hAnsi="Arial" w:cs="Arial"/>
+                <w:sz w:val="24"/>
+                <w:szCs w:val="24"/>
+              </w:rPr>
+            </w:pPr>
+            <w:r>
+              <w:rPr>
+                <w:rFonts w:ascii="Arial" w:hAnsi="Arial" w:cs="Arial"/>
+                <w:b/>
+                <w:sz w:val="24"/>
+                <w:szCs w:val="24"/>
+              </w:rPr>
+              <w:t>Pré-condições de execução:</w:t>
+            </w:r>
+            <w:r>
+              <w:rPr>
+                <w:rFonts w:ascii="Arial" w:hAnsi="Arial" w:cs="Arial"/>
+                <w:sz w:val="24"/>
+                <w:szCs w:val="24"/>
+              </w:rPr>
+              <w:t xml:space="preserve"> </w:t>
+            </w:r>
+            <w:r>
+              <w:rPr>
+                <w:rFonts w:ascii="Arial" w:hAnsi="Arial" w:cs="Arial"/>
+                <w:sz w:val="24"/>
+                <w:szCs w:val="24"/>
+              </w:rPr>
+              <w:t xml:space="preserve">Sistema fotovoltaico já estar cadastrado no </w:t>
+            </w:r>
+            <w:r>
+              <w:rPr>
+                <w:rFonts w:ascii="Arial" w:hAnsi="Arial" w:cs="Arial"/>
+                <w:sz w:val="24"/>
+                <w:szCs w:val="24"/>
+              </w:rPr>
+              <w:t>sistema.</w:t>
+            </w:r>
+          </w:p>
+          <w:p>
+            <w:pPr>
+              <w:spacing w:line="360" w:lineRule="auto"/>
+              <w:rPr>
+                <w:rFonts w:ascii="Arial" w:hAnsi="Arial" w:cs="Arial"/>
+                <w:sz w:val="24"/>
+                <w:szCs w:val="24"/>
+              </w:rPr>
+            </w:pPr>
+            <w:r>
+              <w:rPr>
+                <w:rFonts w:ascii="Arial" w:hAnsi="Arial" w:cs="Arial"/>
+                <w:b/>
+                <w:sz w:val="24"/>
+                <w:szCs w:val="24"/>
+              </w:rPr>
+              <w:t>Valores de entrada:</w:t>
+            </w:r>
+            <w:r>
+              <w:rPr>
+                <w:rFonts w:ascii="Arial" w:hAnsi="Arial" w:cs="Arial"/>
+                <w:sz w:val="24"/>
+                <w:szCs w:val="24"/>
+              </w:rPr>
+              <w:t xml:space="preserve"> Nenhum.</w:t>
+            </w:r>
+          </w:p>
+          <w:p>
+            <w:pPr>
+              <w:spacing w:line="360" w:lineRule="auto"/>
+              <w:rPr>
+                <w:rFonts w:ascii="Arial" w:hAnsi="Arial" w:cs="Arial"/>
+                <w:sz w:val="24"/>
+                <w:szCs w:val="24"/>
+              </w:rPr>
+            </w:pPr>
+            <w:r>
+              <w:rPr>
+                <w:rFonts w:ascii="Arial" w:hAnsi="Arial" w:cs="Arial"/>
+                <w:b/>
+                <w:sz w:val="24"/>
+                <w:szCs w:val="24"/>
+              </w:rPr>
+              <w:t>Etapas de teste:</w:t>
+            </w:r>
+          </w:p>
+          <w:tbl>
+            <w:tblPr>
+              <w:tblStyle w:val="Tabelacomgrade"/>
+              <w:tblW w:w="0" w:type="auto"/>
+              <w:tblLook w:val="04A0" w:firstRow="1" w:lastRow="0" w:firstColumn="1" w:lastColumn="0" w:noHBand="0" w:noVBand="1"/>
+            </w:tblPr>
+            <w:tblGrid>
+              <w:gridCol w:w="875"/>
+              <w:gridCol w:w="4637"/>
+              <w:gridCol w:w="2756"/>
+            </w:tblGrid>
+            <w:tr>
+              <w:tc>
+                <w:tcPr>
+                  <w:tcW w:w="875" w:type="dxa"/>
+                </w:tcPr>
+                <w:p>
+                  <w:pPr>
+                    <w:spacing w:line="360" w:lineRule="auto"/>
+                    <w:rPr>
+                      <w:rFonts w:ascii="Arial" w:hAnsi="Arial" w:cs="Arial"/>
+                      <w:sz w:val="24"/>
+                      <w:szCs w:val="24"/>
+                    </w:rPr>
+                  </w:pPr>
+                  <w:r>
+                    <w:rPr>
+                      <w:rFonts w:ascii="Arial" w:hAnsi="Arial" w:cs="Arial"/>
+                      <w:sz w:val="24"/>
+                      <w:szCs w:val="24"/>
+                    </w:rPr>
+                    <w:t>Etapa</w:t>
+                  </w:r>
+                </w:p>
+              </w:tc>
+              <w:tc>
+                <w:tcPr>
+                  <w:tcW w:w="4637" w:type="dxa"/>
+                </w:tcPr>
+                <w:p>
+                  <w:pPr>
+                    <w:spacing w:line="360" w:lineRule="auto"/>
+                    <w:rPr>
+                      <w:rFonts w:ascii="Arial" w:hAnsi="Arial" w:cs="Arial"/>
+                      <w:sz w:val="24"/>
+                      <w:szCs w:val="24"/>
+                    </w:rPr>
+                  </w:pPr>
+                  <w:r>
+                    <w:rPr>
+                      <w:rFonts w:ascii="Arial" w:hAnsi="Arial" w:cs="Arial"/>
+                      <w:sz w:val="24"/>
+                      <w:szCs w:val="24"/>
+                    </w:rPr>
+                    <w:t>Descrição</w:t>
+                  </w:r>
+                </w:p>
+              </w:tc>
+              <w:tc>
+                <w:tcPr>
+                  <w:tcW w:w="2756" w:type="dxa"/>
+                </w:tcPr>
+                <w:p>
+                  <w:pPr>
+                    <w:spacing w:line="360" w:lineRule="auto"/>
+                    <w:rPr>
+                      <w:rFonts w:ascii="Arial" w:hAnsi="Arial" w:cs="Arial"/>
+                      <w:sz w:val="24"/>
+                      <w:szCs w:val="24"/>
+                    </w:rPr>
+                  </w:pPr>
+                  <w:r>
+                    <w:rPr>
+                      <w:rFonts w:ascii="Arial" w:hAnsi="Arial" w:cs="Arial"/>
+                      <w:sz w:val="24"/>
+                      <w:szCs w:val="24"/>
+                    </w:rPr>
+                    <w:t>Resultado Esperado</w:t>
+                  </w:r>
+                </w:p>
+              </w:tc>
+            </w:tr>
+            <w:tr>
+              <w:tc>
+                <w:tcPr>
+                  <w:tcW w:w="875" w:type="dxa"/>
+                </w:tcPr>
+                <w:p>
+                  <w:pPr>
+                    <w:spacing w:line="360" w:lineRule="auto"/>
+                    <w:rPr>
+                      <w:rFonts w:ascii="Arial" w:hAnsi="Arial" w:cs="Arial"/>
+                      <w:sz w:val="24"/>
+                      <w:szCs w:val="24"/>
+                    </w:rPr>
+                  </w:pPr>
+                  <w:r>
+                    <w:rPr>
+                      <w:rFonts w:ascii="Arial" w:hAnsi="Arial" w:cs="Arial"/>
+                      <w:sz w:val="24"/>
+                      <w:szCs w:val="24"/>
+                    </w:rPr>
+                    <w:t>1</w:t>
+                  </w:r>
+                </w:p>
+              </w:tc>
+              <w:tc>
+                <w:tcPr>
+                  <w:tcW w:w="4637" w:type="dxa"/>
+                </w:tcPr>
+                <w:p>
+                  <w:pPr>
+                    <w:spacing w:line="360" w:lineRule="auto"/>
+                    <w:rPr>
+                      <w:rFonts w:ascii="Arial" w:hAnsi="Arial" w:cs="Arial"/>
+                      <w:sz w:val="24"/>
+                      <w:szCs w:val="24"/>
+                    </w:rPr>
+                  </w:pPr>
+                  <w:r>
+                    <w:rPr>
+                      <w:rFonts w:ascii="Arial" w:hAnsi="Arial" w:cs="Arial"/>
+                      <w:sz w:val="24"/>
+                      <w:szCs w:val="24"/>
+                    </w:rPr>
+                    <w:t xml:space="preserve">Acessar o menu superior, clicar em “Lista </w:t>
+                  </w:r>
+                  <w:r>
+                    <w:rPr>
+                      <w:rFonts w:ascii="Arial" w:hAnsi="Arial" w:cs="Arial"/>
+                      <w:sz w:val="24"/>
+                      <w:szCs w:val="24"/>
+                    </w:rPr>
+                    <w:t>Fotovoltaico</w:t>
+                  </w:r>
+                  <w:r>
+                    <w:rPr>
+                      <w:rFonts w:ascii="Arial" w:hAnsi="Arial" w:cs="Arial"/>
+                      <w:sz w:val="24"/>
+                      <w:szCs w:val="24"/>
+                    </w:rPr>
+                    <w:t>”</w:t>
+                  </w:r>
+                </w:p>
+              </w:tc>
+              <w:tc>
+                <w:tcPr>
+                  <w:tcW w:w="2756" w:type="dxa"/>
+                </w:tcPr>
+                <w:p>
+                  <w:pPr>
+                    <w:spacing w:line="360" w:lineRule="auto"/>
+                    <w:rPr>
+                      <w:rFonts w:ascii="Arial" w:hAnsi="Arial" w:cs="Arial"/>
+                      <w:sz w:val="24"/>
+                      <w:szCs w:val="24"/>
+                    </w:rPr>
+                  </w:pPr>
+                  <w:r>
+                    <w:rPr>
+                      <w:rFonts w:ascii="Arial" w:hAnsi="Arial" w:cs="Arial"/>
+                      <w:sz w:val="24"/>
+                      <w:szCs w:val="24"/>
+                    </w:rPr>
+                    <w:t>Tela de</w:t>
+                  </w:r>
+                  <w:r>
+                    <w:t xml:space="preserve"> </w:t>
+                  </w:r>
+                  <w:r>
+                    <w:rPr>
+                      <w:rFonts w:ascii="Arial" w:hAnsi="Arial" w:cs="Arial"/>
+                      <w:sz w:val="24"/>
+                      <w:szCs w:val="24"/>
+                    </w:rPr>
+                    <w:t xml:space="preserve">Lista Fotovoltaico </w:t>
+                  </w:r>
+                  <w:r>
+                    <w:rPr>
+                      <w:rFonts w:ascii="Arial" w:hAnsi="Arial" w:cs="Arial"/>
+                      <w:sz w:val="24"/>
+                      <w:szCs w:val="24"/>
+                    </w:rPr>
+                    <w:t>é apresentada</w:t>
+                  </w:r>
+                </w:p>
+              </w:tc>
+            </w:tr>
+            <w:tr>
+              <w:tc>
+                <w:tcPr>
+                  <w:tcW w:w="875" w:type="dxa"/>
+                </w:tcPr>
+                <w:p>
+                  <w:pPr>
+                    <w:spacing w:line="360" w:lineRule="auto"/>
+                    <w:rPr>
+                      <w:rFonts w:ascii="Arial" w:hAnsi="Arial" w:cs="Arial"/>
+                      <w:sz w:val="24"/>
+                      <w:szCs w:val="24"/>
+                    </w:rPr>
+                  </w:pPr>
+                  <w:r>
+                    <w:rPr>
+                      <w:rFonts w:ascii="Arial" w:hAnsi="Arial" w:cs="Arial"/>
+                      <w:sz w:val="24"/>
+                      <w:szCs w:val="24"/>
+                    </w:rPr>
+                    <w:t>2</w:t>
+                  </w:r>
+                </w:p>
+              </w:tc>
+              <w:tc>
+                <w:tcPr>
+                  <w:tcW w:w="4637" w:type="dxa"/>
+                </w:tcPr>
+                <w:p>
+                  <w:pPr>
+                    <w:spacing w:line="360" w:lineRule="auto"/>
+                    <w:rPr>
+                      <w:rFonts w:ascii="Arial" w:hAnsi="Arial" w:cs="Arial"/>
+                      <w:sz w:val="24"/>
+                      <w:szCs w:val="24"/>
+                    </w:rPr>
+                  </w:pPr>
+                  <w:r>
+                    <w:rPr>
+                      <w:rFonts w:ascii="Arial" w:hAnsi="Arial" w:cs="Arial"/>
+                      <w:sz w:val="24"/>
+                      <w:szCs w:val="24"/>
+                    </w:rPr>
+                    <w:t xml:space="preserve">Escolher um </w:t>
+                  </w:r>
+                  <w:r>
+                    <w:rPr>
+                      <w:rFonts w:ascii="Arial" w:hAnsi="Arial" w:cs="Arial"/>
+                      <w:sz w:val="24"/>
+                      <w:szCs w:val="24"/>
+                    </w:rPr>
+                    <w:t xml:space="preserve">fotovoltaico da lista </w:t>
+                  </w:r>
+                  <w:r>
+                    <w:rPr>
+                      <w:rFonts w:ascii="Arial" w:hAnsi="Arial" w:cs="Arial"/>
+                      <w:sz w:val="24"/>
+                      <w:szCs w:val="24"/>
+                    </w:rPr>
+                    <w:t>e clicar no botão “Excluir”</w:t>
+                  </w:r>
+                </w:p>
+              </w:tc>
+              <w:tc>
+                <w:tcPr>
+                  <w:tcW w:w="2756" w:type="dxa"/>
+                </w:tcPr>
+                <w:p>
+                  <w:pPr>
+                    <w:spacing w:line="360" w:lineRule="auto"/>
+                    <w:rPr>
+                      <w:rFonts w:ascii="Arial" w:hAnsi="Arial" w:cs="Arial"/>
+                      <w:sz w:val="24"/>
+                      <w:szCs w:val="24"/>
+                    </w:rPr>
+                  </w:pPr>
+                  <w:r>
+                    <w:rPr>
+                      <w:rFonts w:ascii="Arial" w:hAnsi="Arial" w:cs="Arial"/>
+                      <w:sz w:val="24"/>
+                      <w:szCs w:val="24"/>
+                    </w:rPr>
+                    <w:t>Redirecionar para página inicial.</w:t>
+                  </w:r>
+                </w:p>
+              </w:tc>
+            </w:tr>
+          </w:tbl>
+          <w:p>
+            <w:pPr>
+              <w:spacing w:line="360" w:lineRule="auto"/>
+              <w:rPr>
+                <w:rFonts w:ascii="Arial" w:hAnsi="Arial" w:cs="Arial"/>
+                <w:sz w:val="24"/>
+                <w:szCs w:val="24"/>
+              </w:rPr>
+            </w:pPr>
+            <w:r>
+              <w:rPr>
+                <w:rFonts w:ascii="Arial" w:hAnsi="Arial" w:cs="Arial"/>
+                <w:b/>
+                <w:sz w:val="24"/>
+                <w:szCs w:val="24"/>
+              </w:rPr>
+              <w:t>Resultados esperados:</w:t>
+            </w:r>
+            <w:r>
+              <w:rPr>
+                <w:rFonts w:ascii="Arial" w:hAnsi="Arial" w:cs="Arial"/>
+                <w:sz w:val="24"/>
+                <w:szCs w:val="24"/>
+              </w:rPr>
+              <w:t xml:space="preserve"> O Sistema exibe a lista de clientes atualizada</w:t>
+            </w:r>
+            <w:r>
+              <w:rPr>
+                <w:rFonts w:ascii="Arial" w:hAnsi="Arial" w:cs="Arial"/>
+                <w:sz w:val="24"/>
+                <w:szCs w:val="24"/>
+              </w:rPr>
+              <w:t>.</w:t>
+            </w:r>
+          </w:p>
+          <w:p>
+            <w:pPr>
+              <w:spacing w:line="360" w:lineRule="auto"/>
+              <w:rPr>
+                <w:rFonts w:ascii="Arial" w:hAnsi="Arial" w:cs="Arial"/>
+                <w:b/>
+                <w:sz w:val="24"/>
+                <w:szCs w:val="24"/>
+              </w:rPr>
+            </w:pPr>
+            <w:r>
+              <w:rPr>
+                <w:rFonts w:ascii="Arial" w:hAnsi="Arial" w:cs="Arial"/>
+                <w:b/>
+                <w:sz w:val="24"/>
+                <w:szCs w:val="24"/>
+              </w:rPr>
+              <w:t>Pós condições de execução:</w:t>
+            </w:r>
+            <w:r>
+              <w:rPr>
+                <w:rFonts w:ascii="Arial" w:hAnsi="Arial" w:cs="Arial"/>
+                <w:b/>
+                <w:sz w:val="24"/>
+                <w:szCs w:val="24"/>
+              </w:rPr>
+              <w:t xml:space="preserve"> </w:t>
+            </w:r>
+            <w:r>
+              <w:rPr>
+                <w:rFonts w:ascii="Arial" w:hAnsi="Arial" w:cs="Arial"/>
+                <w:sz w:val="24"/>
+                <w:szCs w:val="24"/>
+              </w:rPr>
+              <w:t xml:space="preserve">O sistema exclui o </w:t>
+            </w:r>
+            <w:r>
+              <w:rPr>
+                <w:rFonts w:ascii="Arial" w:hAnsi="Arial" w:cs="Arial"/>
+                <w:sz w:val="24"/>
+                <w:szCs w:val="24"/>
+              </w:rPr>
+              <w:t>fotovoltaico</w:t>
+            </w:r>
+            <w:r>
+              <w:rPr>
+                <w:rFonts w:ascii="Arial" w:hAnsi="Arial" w:cs="Arial"/>
+                <w:sz w:val="24"/>
+                <w:szCs w:val="24"/>
+              </w:rPr>
+              <w:t xml:space="preserve"> do banco de dados e mostra a página “</w:t>
+            </w:r>
+            <w:r>
+              <w:rPr>
+                <w:rFonts w:ascii="Arial" w:hAnsi="Arial" w:cs="Arial"/>
+                <w:sz w:val="24"/>
+                <w:szCs w:val="24"/>
+              </w:rPr>
+              <w:t>Inicio</w:t>
+            </w:r>
+            <w:r>
+              <w:rPr>
+                <w:rFonts w:ascii="Arial" w:hAnsi="Arial" w:cs="Arial"/>
+                <w:sz w:val="24"/>
+                <w:szCs w:val="24"/>
+              </w:rPr>
+              <w:t>”</w:t>
+            </w:r>
+            <w:bookmarkStart w:id="0" w:name="_GoBack"/>
+            <w:bookmarkEnd w:id="0"/>
+          </w:p>
+          <w:p>
+            <w:pPr>
+              <w:spacing w:line="360" w:lineRule="auto"/>
+              <w:rPr>
+                <w:rFonts w:ascii="Arial" w:hAnsi="Arial" w:cs="Arial"/>
+                <w:sz w:val="24"/>
+                <w:szCs w:val="24"/>
+                <w:u w:val="single"/>
+              </w:rPr>
+            </w:pPr>
+            <w:r>
+              <w:rPr>
+                <w:rFonts w:ascii="Arial" w:hAnsi="Arial" w:cs="Arial"/>
+                <w:b/>
+                <w:sz w:val="24"/>
+                <w:szCs w:val="24"/>
+              </w:rPr>
+              <w:t>Estado:</w:t>
+            </w:r>
+            <w:r>
+              <w:rPr>
+                <w:rFonts w:ascii="Arial" w:hAnsi="Arial" w:cs="Arial"/>
+                <w:sz w:val="24"/>
+                <w:szCs w:val="24"/>
+              </w:rPr>
+              <w:t xml:space="preserve"> Aprovado</w:t>
             </w:r>
           </w:p>
         </w:tc>
@@ -4287,12 +6369,11 @@
   <w:style w:type="paragraph" w:default="1" w:styleId="Normal">
     <w:name w:val="Normal"/>
     <w:qFormat/>
-    <w:rsid w:val="00BA1759"/>
+    <w:rsid w:val="00810E2E"/>
   </w:style>
   <w:style w:type="character" w:default="1" w:styleId="Fontepargpadro">
     <w:name w:val="Default Paragraph Font"/>
     <w:uiPriority w:val="1"/>
-    <w:semiHidden/>
     <w:unhideWhenUsed/>
   </w:style>
   <w:style w:type="table" w:default="1" w:styleId="Tabelanormal">
@@ -4645,14 +6726,6 @@
 </file>
 
 <file path=customXml/item1.xml><?xml version="1.0" encoding="utf-8"?>
-<p:properties xmlns:p="http://schemas.microsoft.com/office/2006/metadata/properties" xmlns:xsi="http://www.w3.org/2001/XMLSchema-instance" xmlns:pc="http://schemas.microsoft.com/office/infopath/2007/PartnerControls">
-  <documentManagement>
-    <TaxCatchAll xmlns="ad7f9cce-789d-48b6-8905-cbaebc4984a9" xsi:nil="true"/>
-  </documentManagement>
-</p:properties>
-</file>
-
-<file path=customXml/item2.xml><?xml version="1.0" encoding="utf-8"?>
 <ct:contentTypeSchema xmlns:ct="http://schemas.microsoft.com/office/2006/metadata/contentType" xmlns:ma="http://schemas.microsoft.com/office/2006/metadata/properties/metaAttributes" ct:_="" ma:_="" ma:contentTypeName="Documento" ma:contentTypeID="0x010100393332CEE5C5294F9D2C3CF7CCDACBE5" ma:contentTypeVersion="16" ma:contentTypeDescription="Crie um novo documento." ma:contentTypeScope="" ma:versionID="a73d003f950adda75cc0697e33becf89">
   <xsd:schema xmlns:xsd="http://www.w3.org/2001/XMLSchema" xmlns:xs="http://www.w3.org/2001/XMLSchema" xmlns:p="http://schemas.microsoft.com/office/2006/metadata/properties" xmlns:ns2="0b2fdeb1-5b37-4d45-8795-a201e04e6bde" xmlns:ns3="ad7f9cce-789d-48b6-8905-cbaebc4984a9" targetNamespace="http://schemas.microsoft.com/office/2006/metadata/properties" ma:root="true" ma:fieldsID="8de3ec60a9f9935cd0b8574cbdcad968" ns2:_="" ns3:_="">
     <xsd:import namespace="0b2fdeb1-5b37-4d45-8795-a201e04e6bde"/>
@@ -4887,6 +6960,14 @@
 </ct:contentTypeSchema>
 </file>
 
+<file path=customXml/item2.xml><?xml version="1.0" encoding="utf-8"?>
+<p:properties xmlns:p="http://schemas.microsoft.com/office/2006/metadata/properties" xmlns:xsi="http://www.w3.org/2001/XMLSchema-instance" xmlns:pc="http://schemas.microsoft.com/office/infopath/2007/PartnerControls">
+  <documentManagement>
+    <TaxCatchAll xmlns="ad7f9cce-789d-48b6-8905-cbaebc4984a9" xsi:nil="true"/>
+  </documentManagement>
+</p:properties>
+</file>
+
 <file path=customXml/item3.xml><?xml version="1.0" encoding="utf-8"?>
 <?mso-contentType ?>
 <FormTemplates xmlns="http://schemas.microsoft.com/sharepoint/v3/contenttype/forms">
@@ -4897,16 +6978,6 @@
 </file>
 
 <file path=customXml/itemProps1.xml><?xml version="1.0" encoding="utf-8"?>
-<ds:datastoreItem xmlns:ds="http://schemas.openxmlformats.org/officeDocument/2006/customXml" ds:itemID="{8F51E56A-F027-470D-8EB7-1E98A593272C}">
-  <ds:schemaRefs>
-    <ds:schemaRef ds:uri="http://schemas.microsoft.com/office/2006/metadata/properties"/>
-    <ds:schemaRef ds:uri="http://schemas.microsoft.com/office/infopath/2007/PartnerControls"/>
-    <ds:schemaRef ds:uri="ad7f9cce-789d-48b6-8905-cbaebc4984a9"/>
-  </ds:schemaRefs>
-</ds:datastoreItem>
-</file>
-
-<file path=customXml/itemProps2.xml><?xml version="1.0" encoding="utf-8"?>
 <ds:datastoreItem xmlns:ds="http://schemas.openxmlformats.org/officeDocument/2006/customXml" ds:itemID="{E6EF991E-3759-4892-94EC-655B9EEAD5D3}">
   <ds:schemaRefs>
     <ds:schemaRef ds:uri="http://schemas.microsoft.com/office/2006/metadata/contentType"/>
@@ -4925,6 +6996,16 @@
 </ds:datastoreItem>
 </file>
 
+<file path=customXml/itemProps2.xml><?xml version="1.0" encoding="utf-8"?>
+<ds:datastoreItem xmlns:ds="http://schemas.openxmlformats.org/officeDocument/2006/customXml" ds:itemID="{8F51E56A-F027-470D-8EB7-1E98A593272C}">
+  <ds:schemaRefs>
+    <ds:schemaRef ds:uri="http://schemas.microsoft.com/office/2006/metadata/properties"/>
+    <ds:schemaRef ds:uri="http://schemas.microsoft.com/office/infopath/2007/PartnerControls"/>
+    <ds:schemaRef ds:uri="ad7f9cce-789d-48b6-8905-cbaebc4984a9"/>
+  </ds:schemaRefs>
+</ds:datastoreItem>
+</file>
+
 <file path=customXml/itemProps3.xml><?xml version="1.0" encoding="utf-8"?>
 <ds:datastoreItem xmlns:ds="http://schemas.openxmlformats.org/officeDocument/2006/customXml" ds:itemID="{494CD372-5FDB-413A-A5B5-9C84CDE11B6E}">
   <ds:schemaRefs>

</xml_diff>